<commit_message>
add log for latest energy submission
</commit_message>
<xml_diff>
--- a/otherFiles/Logbuch.docx
+++ b/otherFiles/Logbuch.docx
@@ -42,51 +42,14 @@
       <w:r>
         <w:t>Nur kleine Modelle möglich, Trainingszeit explodiert sehr schnell (</w:t>
       </w:r>
-      <w:proofErr w:type="spellStart"/>
-      <w:r>
-        <w:t>Arima</w:t>
-      </w:r>
-      <w:proofErr w:type="spellEnd"/>
-      <w:r>
-        <w:t>(</w:t>
-      </w:r>
-      <w:proofErr w:type="spellStart"/>
-      <w:r>
-        <w:t>order</w:t>
-      </w:r>
-      <w:proofErr w:type="spellEnd"/>
-      <w:r>
-        <w:t>=c(</w:t>
+      <w:r>
+        <w:t>Arima(order=c(</w:t>
       </w:r>
       <w:r>
         <w:t>3</w:t>
       </w:r>
       <w:r>
-        <w:t xml:space="preserve">,1,1), </w:t>
-      </w:r>
-      <w:proofErr w:type="spellStart"/>
-      <w:r>
-        <w:t>seasonal</w:t>
-      </w:r>
-      <w:proofErr w:type="spellEnd"/>
-      <w:r>
-        <w:t>=</w:t>
-      </w:r>
-      <w:proofErr w:type="spellStart"/>
-      <w:r>
-        <w:t>list</w:t>
-      </w:r>
-      <w:proofErr w:type="spellEnd"/>
-      <w:r>
-        <w:t>(</w:t>
-      </w:r>
-      <w:proofErr w:type="spellStart"/>
-      <w:r>
-        <w:t>order</w:t>
-      </w:r>
-      <w:proofErr w:type="spellEnd"/>
-      <w:r>
-        <w:t>=c(</w:t>
+        <w:t>,1,1), seasonal=list(order=c(</w:t>
       </w:r>
       <w:r>
         <w:t>3</w:t>
@@ -98,15 +61,7 @@
         <w:t>1</w:t>
       </w:r>
       <w:r>
-        <w:t xml:space="preserve">), </w:t>
-      </w:r>
-      <w:proofErr w:type="spellStart"/>
-      <w:r>
-        <w:t>period</w:t>
-      </w:r>
-      <w:proofErr w:type="spellEnd"/>
-      <w:r>
-        <w:t>=24)</w:t>
+        <w:t>), period=24)</w:t>
       </w:r>
       <w:r>
         <w:t>durch Ausprobieren</w:t>
@@ -153,53 +108,8 @@
       <w:r>
         <w:t xml:space="preserve">Dann muss Modell noch kleiner, damit Trainingsdauer vertretbar (d.h. unter 2 Stunden): </w:t>
       </w:r>
-      <w:proofErr w:type="spellStart"/>
-      <w:r>
-        <w:t>Arima</w:t>
-      </w:r>
-      <w:proofErr w:type="spellEnd"/>
-      <w:r>
-        <w:t>(</w:t>
-      </w:r>
-      <w:proofErr w:type="spellStart"/>
-      <w:r>
-        <w:t>order</w:t>
-      </w:r>
-      <w:proofErr w:type="spellEnd"/>
-      <w:r>
-        <w:t xml:space="preserve">=c(2,1,1), </w:t>
-      </w:r>
-      <w:proofErr w:type="spellStart"/>
-      <w:r>
-        <w:t>seasonal</w:t>
-      </w:r>
-      <w:proofErr w:type="spellEnd"/>
-      <w:r>
-        <w:t>=</w:t>
-      </w:r>
-      <w:proofErr w:type="spellStart"/>
-      <w:r>
-        <w:t>list</w:t>
-      </w:r>
-      <w:proofErr w:type="spellEnd"/>
-      <w:r>
-        <w:t>(</w:t>
-      </w:r>
-      <w:proofErr w:type="spellStart"/>
-      <w:r>
-        <w:t>order</w:t>
-      </w:r>
-      <w:proofErr w:type="spellEnd"/>
-      <w:r>
-        <w:t xml:space="preserve">=c(2,1,0), </w:t>
-      </w:r>
-      <w:proofErr w:type="spellStart"/>
-      <w:r>
-        <w:t>period</w:t>
-      </w:r>
-      <w:proofErr w:type="spellEnd"/>
-      <w:r>
-        <w:t>=24)</w:t>
+      <w:r>
+        <w:t>Arima(order=c(2,1,1), seasonal=list(order=c(2,1,0), period=24)</w:t>
       </w:r>
     </w:p>
     <w:p>
@@ -247,23 +157,7 @@
         </w:numPr>
       </w:pPr>
       <w:r>
-        <w:t xml:space="preserve">Stattdessen eine Art </w:t>
-      </w:r>
-      <w:proofErr w:type="spellStart"/>
-      <w:r>
-        <w:t>target</w:t>
-      </w:r>
-      <w:proofErr w:type="spellEnd"/>
-      <w:r>
-        <w:t xml:space="preserve"> </w:t>
-      </w:r>
-      <w:proofErr w:type="spellStart"/>
-      <w:r>
-        <w:t>encoding</w:t>
-      </w:r>
-      <w:proofErr w:type="spellEnd"/>
-      <w:r>
-        <w:t>:</w:t>
+        <w:t>Stattdessen eine Art target encoding:</w:t>
       </w:r>
     </w:p>
     <w:p>
@@ -326,15 +220,7 @@
         </w:numPr>
       </w:pPr>
       <w:r>
-        <w:t xml:space="preserve">Zusätzlich </w:t>
-      </w:r>
-      <w:proofErr w:type="spellStart"/>
-      <w:r>
-        <w:t>hour_of_year</w:t>
-      </w:r>
-      <w:proofErr w:type="spellEnd"/>
-      <w:r>
-        <w:t xml:space="preserve"> Variable über Sinus/Cosinus (nutze nur Si</w:t>
+        <w:t>Zusätzlich hour_of_year Variable über Sinus/Cosinus (nutze nur Si</w:t>
       </w:r>
       <w:r>
         <w:t>nus, Cosinus stark insignifikant, obwohl eigentlich Jahresverlauf besser abgebildet wird (Beurteilung über Plot))</w:t>
@@ -391,21 +277,8 @@
         </w:numPr>
       </w:pPr>
       <w:r>
-        <w:t xml:space="preserve">Dann </w:t>
-      </w:r>
-      <w:proofErr w:type="spellStart"/>
-      <w:r>
-        <w:t>Grid</w:t>
-      </w:r>
-      <w:proofErr w:type="spellEnd"/>
-      <w:r>
-        <w:t xml:space="preserve"> Search über </w:t>
-      </w:r>
-      <w:proofErr w:type="spellStart"/>
-      <w:r>
-        <w:t>p,d,q,P,Q,m</w:t>
-      </w:r>
-      <w:proofErr w:type="spellEnd"/>
+        <w:t>Dann Grid Search über p,d,q,P,Q,m</w:t>
+      </w:r>
     </w:p>
     <w:p>
       <w:pPr>
@@ -430,54 +303,46 @@
           <w:lang w:val="en-GB"/>
         </w:rPr>
       </w:pPr>
-      <w:proofErr w:type="spellStart"/>
       <w:r>
         <w:rPr>
           <w:lang w:val="en-GB"/>
         </w:rPr>
-        <w:t>Wähle</w:t>
-      </w:r>
-      <w:proofErr w:type="spellEnd"/>
+        <w:t>Wähle Modell Arima(order=c(</w:t>
+      </w:r>
       <w:r>
         <w:rPr>
           <w:lang w:val="en-GB"/>
         </w:rPr>
-        <w:t xml:space="preserve"> Modell Arima(order=c(</w:t>
+        <w:t>1,0,2</w:t>
       </w:r>
       <w:r>
         <w:rPr>
           <w:lang w:val="en-GB"/>
         </w:rPr>
-        <w:t>1,0,2</w:t>
+        <w:t>), seasonal=list(order=c(</w:t>
       </w:r>
       <w:r>
         <w:rPr>
           <w:lang w:val="en-GB"/>
         </w:rPr>
-        <w:t>), seasonal=list(order=c(</w:t>
+        <w:t>2,0,2</w:t>
       </w:r>
       <w:r>
         <w:rPr>
           <w:lang w:val="en-GB"/>
         </w:rPr>
-        <w:t>2,0,2</w:t>
+        <w:t>), period=2</w:t>
       </w:r>
       <w:r>
         <w:rPr>
           <w:lang w:val="en-GB"/>
         </w:rPr>
-        <w:t>), period=2</w:t>
+        <w:t>1</w:t>
       </w:r>
       <w:r>
         <w:rPr>
           <w:lang w:val="en-GB"/>
         </w:rPr>
-        <w:t>1</w:t>
-      </w:r>
-      <w:r>
-        <w:rPr>
-          <w:lang w:val="en-GB"/>
-        </w:rPr>
         <w:t>)</w:t>
       </w:r>
     </w:p>
@@ -494,6 +359,42 @@
       </w:r>
       <w:r>
         <w:t>nd Wochenenden eindeutig erkennbar</w:t>
+      </w:r>
+    </w:p>
+    <w:p>
+      <w:pPr>
+        <w:pStyle w:val="Listenabsatz"/>
+        <w:numPr>
+          <w:ilvl w:val="0"/>
+          <w:numId w:val="1"/>
+        </w:numPr>
+      </w:pPr>
+      <w:r>
+        <w:t>Zusätzlichen Regressor für Temperatur aus ensemble forecasts vom NWP</w:t>
+      </w:r>
+    </w:p>
+    <w:p>
+      <w:pPr>
+        <w:pStyle w:val="Listenabsatz"/>
+        <w:numPr>
+          <w:ilvl w:val="1"/>
+          <w:numId w:val="1"/>
+        </w:numPr>
+      </w:pPr>
+      <w:r>
+        <w:t>Linear interpolieren, um NA zu entfernen</w:t>
+      </w:r>
+    </w:p>
+    <w:p>
+      <w:pPr>
+        <w:pStyle w:val="Listenabsatz"/>
+        <w:numPr>
+          <w:ilvl w:val="1"/>
+          <w:numId w:val="1"/>
+        </w:numPr>
+      </w:pPr>
+      <w:r>
+        <w:t>Temp_mean hochsignifikant, keine enormen Änderungen im Forecast Verlauf oder KI Breite erkennbar</w:t>
       </w:r>
     </w:p>
     <w:p/>
@@ -523,35 +424,19 @@
         </w:numPr>
       </w:pPr>
       <w:r>
-        <w:t xml:space="preserve">Idee: EMOS funktioniert so gut, nutze dieses Modell, aber schätze es mit Prob. </w:t>
-      </w:r>
-      <w:proofErr w:type="spellStart"/>
-      <w:r>
-        <w:t>Bayesian</w:t>
-      </w:r>
-      <w:proofErr w:type="spellEnd"/>
-      <w:r>
-        <w:t xml:space="preserve"> NN, dann Möglichkeit weitere Variablen hinzuzufügen</w:t>
-      </w:r>
-    </w:p>
-    <w:p>
-      <w:pPr>
-        <w:pStyle w:val="Listenabsatz"/>
-        <w:numPr>
-          <w:ilvl w:val="0"/>
-          <w:numId w:val="1"/>
-        </w:numPr>
-      </w:pPr>
-      <w:r>
-        <w:t xml:space="preserve">Erster Versuch: Keras Tutorial mit </w:t>
-      </w:r>
-      <w:proofErr w:type="spellStart"/>
-      <w:r>
-        <w:t>tfp</w:t>
-      </w:r>
-      <w:proofErr w:type="spellEnd"/>
-      <w:r>
-        <w:t xml:space="preserve"> nachbauen mit Winddaten</w:t>
+        <w:t>Idee: EMOS funktioniert so gut, nutze dieses Modell, aber schätze es mit Prob. Bayesian NN, dann Möglichkeit weitere Variablen hinzuzufügen</w:t>
+      </w:r>
+    </w:p>
+    <w:p>
+      <w:pPr>
+        <w:pStyle w:val="Listenabsatz"/>
+        <w:numPr>
+          <w:ilvl w:val="0"/>
+          <w:numId w:val="1"/>
+        </w:numPr>
+      </w:pPr>
+      <w:r>
+        <w:t>Erster Versuch: Keras Tutorial mit tfp nachbauen mit Winddaten</w:t>
       </w:r>
     </w:p>
     <w:p>
@@ -565,56 +450,12 @@
           <w:lang w:val="en-GB"/>
         </w:rPr>
       </w:pPr>
-      <w:proofErr w:type="spellStart"/>
       <w:r>
         <w:rPr>
           <w:lang w:val="en-GB"/>
         </w:rPr>
-        <w:t>nutze</w:t>
-      </w:r>
-      <w:proofErr w:type="spellEnd"/>
-      <w:r>
-        <w:rPr>
-          <w:lang w:val="en-GB"/>
-        </w:rPr>
-        <w:t xml:space="preserve"> </w:t>
-      </w:r>
-      <w:proofErr w:type="spellStart"/>
-      <w:r>
-        <w:rPr>
-          <w:lang w:val="en-GB"/>
-        </w:rPr>
-        <w:t>dazu</w:t>
-      </w:r>
-      <w:proofErr w:type="spellEnd"/>
-      <w:r>
-        <w:rPr>
-          <w:lang w:val="en-GB"/>
-        </w:rPr>
-        <w:t xml:space="preserve"> </w:t>
-      </w:r>
-      <w:proofErr w:type="spellStart"/>
-      <w:r>
-        <w:rPr>
-          <w:lang w:val="en-GB"/>
-        </w:rPr>
-        <w:t>drei</w:t>
-      </w:r>
-      <w:proofErr w:type="spellEnd"/>
-      <w:r>
-        <w:rPr>
-          <w:lang w:val="en-GB"/>
-        </w:rPr>
-        <w:t xml:space="preserve"> Inputs: Forecast Hour, Ensemble Mean, Ensemble </w:t>
-      </w:r>
-      <w:proofErr w:type="spellStart"/>
-      <w:r>
-        <w:rPr>
-          <w:lang w:val="en-GB"/>
-        </w:rPr>
-        <w:t>Varianz</w:t>
-      </w:r>
-      <w:proofErr w:type="spellEnd"/>
+        <w:t>nutze dazu drei Inputs: Forecast Hour, Ensemble Mean, Ensemble Varianz</w:t>
+      </w:r>
     </w:p>
     <w:p>
       <w:pPr>
@@ -625,42 +466,10 @@
         </w:numPr>
       </w:pPr>
       <w:r>
-        <w:t xml:space="preserve">Output Layer: </w:t>
-      </w:r>
-      <w:proofErr w:type="spellStart"/>
-      <w:r>
-        <w:t>IndependentNormal</w:t>
-      </w:r>
-      <w:proofErr w:type="spellEnd"/>
-      <w:r>
-        <w:t xml:space="preserve"> (negative Werte möglich, nutze als</w:t>
-      </w:r>
-      <w:r>
-        <w:t xml:space="preserve"> erstes Modell daher </w:t>
-      </w:r>
-      <w:proofErr w:type="spellStart"/>
-      <w:r>
-        <w:t>mean</w:t>
-      </w:r>
-      <w:proofErr w:type="spellEnd"/>
-      <w:r>
-        <w:t xml:space="preserve">, </w:t>
-      </w:r>
-      <w:proofErr w:type="spellStart"/>
-      <w:r>
-        <w:t>sd</w:t>
-      </w:r>
-      <w:proofErr w:type="spellEnd"/>
-      <w:r>
-        <w:t xml:space="preserve"> aus Output und ziehe KI aber aus </w:t>
-      </w:r>
-      <w:proofErr w:type="spellStart"/>
-      <w:r>
-        <w:t>Truncated</w:t>
-      </w:r>
-      <w:proofErr w:type="spellEnd"/>
-      <w:r>
-        <w:t xml:space="preserve"> Normal Distribution mit gleichen Parametern</w:t>
+        <w:t>Output Layer: IndependentNormal (negative Werte möglich, nutze als</w:t>
+      </w:r>
+      <w:r>
+        <w:t xml:space="preserve"> erstes Modell daher mean, sd aus Output und ziehe KI aber aus Truncated Normal Distribution mit gleichen Parametern</w:t>
       </w:r>
       <w:r>
         <w:t>)</w:t>
@@ -743,21 +552,8 @@
         </w:numPr>
       </w:pPr>
       <w:r>
-        <w:t xml:space="preserve">Architektur näher an EMOS und Output Layer zu </w:t>
-      </w:r>
-      <w:proofErr w:type="spellStart"/>
-      <w:r>
-        <w:t>Truncated</w:t>
-      </w:r>
-      <w:proofErr w:type="spellEnd"/>
-      <w:r>
-        <w:t xml:space="preserve"> Normal </w:t>
-      </w:r>
-      <w:proofErr w:type="spellStart"/>
-      <w:r>
-        <w:t>Distrubtion</w:t>
-      </w:r>
-      <w:proofErr w:type="spellEnd"/>
+        <w:t>Architektur näher an EMOS und Output Layer zu Truncated Normal Distrubtion</w:t>
+      </w:r>
     </w:p>
     <w:p>
       <w:r>
@@ -823,37 +619,11 @@
         </w:numPr>
       </w:pPr>
       <w:r>
-        <w:t xml:space="preserve">Verständnis aufgebaut mit Hilfe von </w:t>
-      </w:r>
-      <w:proofErr w:type="spellStart"/>
-      <w:r>
-        <w:t>tfp</w:t>
-      </w:r>
-      <w:proofErr w:type="spellEnd"/>
-      <w:r>
-        <w:t xml:space="preserve"> Tutorial, viele Plots angeschaut, Unterscheidung </w:t>
-      </w:r>
-      <w:proofErr w:type="spellStart"/>
-      <w:r>
-        <w:t>Aleatoric</w:t>
-      </w:r>
-      <w:proofErr w:type="spellEnd"/>
-      <w:r>
-        <w:t xml:space="preserve"> &amp; </w:t>
-      </w:r>
-      <w:proofErr w:type="spellStart"/>
-      <w:r>
-        <w:t>Epistemic</w:t>
-      </w:r>
-      <w:proofErr w:type="spellEnd"/>
-      <w:r>
-        <w:t xml:space="preserve"> </w:t>
-      </w:r>
-      <w:proofErr w:type="spellStart"/>
-      <w:r>
-        <w:t>Uncertainty</w:t>
-      </w:r>
-      <w:proofErr w:type="spellEnd"/>
+        <w:t xml:space="preserve">Verständnis aufgebaut mit Hilfe von tfp Tutorial, viele Plots angeschaut, Unterscheidung </w:t>
+      </w:r>
+      <w:r>
+        <w:t>Aleatoric &amp; Epistemic Uncertainty</w:t>
+      </w:r>
       <w:r>
         <w:t xml:space="preserve"> (</w:t>
       </w:r>
@@ -881,23 +651,10 @@
         <w:t>Außerdem Learning Rate Scheduler</w:t>
       </w:r>
       <w:r>
-        <w:t xml:space="preserve">, Early </w:t>
-      </w:r>
-      <w:proofErr w:type="spellStart"/>
-      <w:r>
-        <w:t>Stopping</w:t>
-      </w:r>
-      <w:proofErr w:type="spellEnd"/>
-      <w:r>
-        <w:t xml:space="preserve"> und Units=2*100 (</w:t>
-      </w:r>
-      <w:proofErr w:type="spellStart"/>
-      <w:r>
-        <w:t>Rikes</w:t>
-      </w:r>
-      <w:proofErr w:type="spellEnd"/>
-      <w:r>
-        <w:t xml:space="preserve"> Tipp, muss besse</w:t>
+        <w:t>, Early Stopping</w:t>
+      </w:r>
+      <w:r>
+        <w:t xml:space="preserve"> und Units=2*100 (Rikes Tipp, muss besse</w:t>
       </w:r>
       <w:r>
         <w:t xml:space="preserve">r </w:t>
@@ -908,13 +665,8 @@
       <w:r>
         <w:t xml:space="preserve">selbst </w:t>
       </w:r>
-      <w:proofErr w:type="spellStart"/>
-      <w:r>
-        <w:t>GridSearch</w:t>
-      </w:r>
-      <w:proofErr w:type="spellEnd"/>
-      <w:r>
-        <w:t xml:space="preserve"> laufen lassen)</w:t>
+      <w:r>
+        <w:t>GridSearch laufen lassen)</w:t>
       </w:r>
       <w:r>
         <w:t>, Anzahl Epochen wie in Tutorial deutlich höher (1000)</w:t>
@@ -941,15 +693,7 @@
         </w:numPr>
       </w:pPr>
       <w:r>
-        <w:t xml:space="preserve">Versuch: CRPS als </w:t>
-      </w:r>
-      <w:proofErr w:type="spellStart"/>
-      <w:r>
-        <w:t>loss</w:t>
-      </w:r>
-      <w:proofErr w:type="spellEnd"/>
-      <w:r>
-        <w:t>-Funktio</w:t>
+        <w:t>Versuch: CRPS als loss-Funktio</w:t>
       </w:r>
       <w:r>
         <w:t>n</w:t>
@@ -964,37 +708,16 @@
         </w:numPr>
       </w:pPr>
       <w:r>
-        <w:t xml:space="preserve">Problem: nicht implementiert für </w:t>
-      </w:r>
-      <w:proofErr w:type="spellStart"/>
-      <w:r>
-        <w:t>tfp</w:t>
-      </w:r>
-      <w:proofErr w:type="spellEnd"/>
-      <w:r>
-        <w:t xml:space="preserve"> (andere Implementierungen in Python (</w:t>
-      </w:r>
-      <w:proofErr w:type="spellStart"/>
+        <w:t>Problem: nicht implementiert für tfp (andere Implementierungen in Python (</w:t>
+      </w:r>
       <w:r>
         <w:t>CRPS</w:t>
       </w:r>
       <w:r>
-        <w:t>.CRPS.compute</w:t>
-      </w:r>
-      <w:proofErr w:type="spellEnd"/>
-      <w:r>
-        <w:t xml:space="preserve">(), </w:t>
-      </w:r>
-      <w:proofErr w:type="spellStart"/>
-      <w:r>
-        <w:t>properscoring</w:t>
-      </w:r>
-      <w:r>
-        <w:t>.crps_quadrature</w:t>
-      </w:r>
-      <w:proofErr w:type="spellEnd"/>
-      <w:r>
-        <w:t>(</w:t>
+        <w:t>.CRPS.compute(), properscoring</w:t>
+      </w:r>
+      <w:r>
+        <w:t>.crps_quadrature(</w:t>
       </w:r>
       <w:r>
         <w:t>y</w:t>
@@ -1002,11 +725,9 @@
       <w:r>
         <w:t xml:space="preserve">, </w:t>
       </w:r>
-      <w:proofErr w:type="spellStart"/>
       <w:r>
         <w:t>p_y</w:t>
       </w:r>
-      <w:proofErr w:type="spellEnd"/>
       <w:r>
         <w:t>)</w:t>
       </w:r>
@@ -1022,39 +743,7 @@
         </w:r>
       </w:hyperlink>
       <w:r>
-        <w:t xml:space="preserve">) können nicht mit Tensoren arbeiten bzw. kommen nicht mit </w:t>
-      </w:r>
-      <w:proofErr w:type="spellStart"/>
-      <w:r>
-        <w:t>Outputformat</w:t>
-      </w:r>
-      <w:proofErr w:type="spellEnd"/>
-      <w:r>
-        <w:t xml:space="preserve"> der Verteilung im PBNN klar; gibt </w:t>
-      </w:r>
-      <w:proofErr w:type="spellStart"/>
-      <w:r>
-        <w:t>Issues</w:t>
-      </w:r>
-      <w:proofErr w:type="spellEnd"/>
-      <w:r>
-        <w:t xml:space="preserve"> auf </w:t>
-      </w:r>
-      <w:proofErr w:type="spellStart"/>
-      <w:r>
-        <w:t>github</w:t>
-      </w:r>
-      <w:proofErr w:type="spellEnd"/>
-      <w:r>
-        <w:t xml:space="preserve"> zu </w:t>
-      </w:r>
-      <w:proofErr w:type="spellStart"/>
-      <w:r>
-        <w:t>tfp</w:t>
-      </w:r>
-      <w:proofErr w:type="spellEnd"/>
-      <w:r>
-        <w:t>, die CRPS-Implementierung dafür fordern)</w:t>
+        <w:t>) können nicht mit Tensoren arbeiten bzw. kommen nicht mit Outputformat der Verteilung im PBNN klar; gibt Issues auf github zu tfp, die CRPS-Implementierung dafür fordern)</w:t>
       </w:r>
     </w:p>
     <w:p>
@@ -1079,75 +768,14 @@
       </w:pPr>
       <w:r>
         <w:lastRenderedPageBreak/>
-        <w:t xml:space="preserve">Hyperparameter Tuning über </w:t>
-      </w:r>
-      <w:proofErr w:type="spellStart"/>
-      <w:r>
-        <w:t>GridSearchCV</w:t>
-      </w:r>
-      <w:proofErr w:type="spellEnd"/>
-      <w:r>
-        <w:t xml:space="preserve"> (</w:t>
-      </w:r>
-      <w:proofErr w:type="spellStart"/>
-      <w:r>
-        <w:t>n_fold</w:t>
-      </w:r>
-      <w:proofErr w:type="spellEnd"/>
-      <w:r>
-        <w:t xml:space="preserve"> = 3) für </w:t>
-      </w:r>
-      <w:proofErr w:type="spellStart"/>
-      <w:r>
-        <w:t>learning</w:t>
-      </w:r>
-      <w:proofErr w:type="spellEnd"/>
-      <w:r>
-        <w:t xml:space="preserve"> rate und </w:t>
-      </w:r>
-      <w:proofErr w:type="spellStart"/>
-      <w:r>
-        <w:t>number</w:t>
-      </w:r>
-      <w:proofErr w:type="spellEnd"/>
+        <w:t>Hyperparameter Tuning über GridSearchCV (n_fold = 3) für learning rate und number of units (batch size</w:t>
+      </w:r>
+      <w:r>
+        <w:t xml:space="preserve"> trainieren</w:t>
+      </w:r>
       <w:r>
         <w:t xml:space="preserve"> </w:t>
       </w:r>
-      <w:proofErr w:type="spellStart"/>
-      <w:r>
-        <w:t>of</w:t>
-      </w:r>
-      <w:proofErr w:type="spellEnd"/>
-      <w:r>
-        <w:t xml:space="preserve"> </w:t>
-      </w:r>
-      <w:proofErr w:type="spellStart"/>
-      <w:r>
-        <w:t>units</w:t>
-      </w:r>
-      <w:proofErr w:type="spellEnd"/>
-      <w:r>
-        <w:t xml:space="preserve"> (</w:t>
-      </w:r>
-      <w:proofErr w:type="spellStart"/>
-      <w:r>
-        <w:t>batch</w:t>
-      </w:r>
-      <w:proofErr w:type="spellEnd"/>
-      <w:r>
-        <w:t xml:space="preserve"> </w:t>
-      </w:r>
-      <w:proofErr w:type="spellStart"/>
-      <w:r>
-        <w:t>size</w:t>
-      </w:r>
-      <w:proofErr w:type="spellEnd"/>
-      <w:r>
-        <w:t xml:space="preserve"> trainieren</w:t>
-      </w:r>
-      <w:r>
-        <w:t xml:space="preserve"> </w:t>
-      </w:r>
       <w:r>
         <w:t>i</w:t>
       </w:r>
@@ -1190,21 +818,8 @@
           <w:numId w:val="1"/>
         </w:numPr>
       </w:pPr>
-      <w:proofErr w:type="spellStart"/>
-      <w:r>
-        <w:t>Activation</w:t>
-      </w:r>
-      <w:proofErr w:type="spellEnd"/>
-      <w:r>
-        <w:t xml:space="preserve"> </w:t>
-      </w:r>
-      <w:proofErr w:type="spellStart"/>
-      <w:r>
-        <w:t>function</w:t>
-      </w:r>
-      <w:proofErr w:type="spellEnd"/>
-      <w:r>
-        <w:t xml:space="preserve"> anpassen zu E</w:t>
+      <w:r>
+        <w:t>Activation function anpassen zu E</w:t>
       </w:r>
       <w:r>
         <w:t xml:space="preserve">LU (vgl. </w:t>
@@ -1230,40 +845,11 @@
         </w:numPr>
       </w:pPr>
       <w:r>
-        <w:t xml:space="preserve">Konfidenzintervalle des Forecasts haben bisher die </w:t>
-      </w:r>
-      <w:proofErr w:type="spellStart"/>
-      <w:r>
-        <w:t>epistemic</w:t>
-      </w:r>
-      <w:proofErr w:type="spellEnd"/>
-      <w:r>
-        <w:t xml:space="preserve"> </w:t>
-      </w:r>
-      <w:proofErr w:type="spellStart"/>
-      <w:r>
-        <w:t>uncertainty</w:t>
-      </w:r>
-      <w:proofErr w:type="spellEnd"/>
-      <w:r>
-        <w:t xml:space="preserve"> missachtet, </w:t>
-      </w:r>
-      <w:r>
-        <w:t xml:space="preserve">berechne Quantile jetzt als Mittel aus 100 </w:t>
-      </w:r>
-      <w:proofErr w:type="spellStart"/>
-      <w:r>
-        <w:t>predictive</w:t>
-      </w:r>
-      <w:proofErr w:type="spellEnd"/>
-      <w:r>
-        <w:t xml:space="preserve"> </w:t>
-      </w:r>
-      <w:proofErr w:type="spellStart"/>
-      <w:r>
-        <w:t>distributions</w:t>
-      </w:r>
-      <w:proofErr w:type="spellEnd"/>
+        <w:t xml:space="preserve">Konfidenzintervalle des Forecasts haben bisher die epistemic uncertainty missachtet, </w:t>
+      </w:r>
+      <w:r>
+        <w:t>berechne Quantile jetzt als Mittel aus 100 predictive distributions</w:t>
+      </w:r>
     </w:p>
     <w:p>
       <w:pPr>
@@ -1305,15 +891,7 @@
     <w:p/>
     <w:p>
       <w:r>
-        <w:t>Weitere Ideen/</w:t>
-      </w:r>
-      <w:proofErr w:type="spellStart"/>
-      <w:r>
-        <w:t>Todos</w:t>
-      </w:r>
-      <w:proofErr w:type="spellEnd"/>
-      <w:r>
-        <w:t>:</w:t>
+        <w:t>Weitere Ideen/Todos:</w:t>
       </w:r>
     </w:p>
     <w:p>
@@ -1382,23 +960,7 @@
         </w:numPr>
       </w:pPr>
       <w:r>
-        <w:t xml:space="preserve">In EMOS hat </w:t>
-      </w:r>
-      <w:proofErr w:type="spellStart"/>
-      <w:r>
-        <w:t>mean</w:t>
-      </w:r>
-      <w:proofErr w:type="spellEnd"/>
-      <w:r>
-        <w:t xml:space="preserve"> und </w:t>
-      </w:r>
-      <w:proofErr w:type="spellStart"/>
-      <w:r>
-        <w:t>std</w:t>
-      </w:r>
-      <w:proofErr w:type="spellEnd"/>
-      <w:r>
-        <w:t xml:space="preserve"> jeweils eine eigene Normalverteilung (schauen, ob Architektur besser daran anpassbar)</w:t>
+        <w:t>In EMOS hat mean und std jeweils eine eigene Normalverteilung (schauen, ob Architektur besser daran anpassbar)</w:t>
       </w:r>
     </w:p>
     <w:p/>

</xml_diff>